<commit_message>
new git cheatsheet is uploaded
</commit_message>
<xml_diff>
--- a/git/git commands.docx
+++ b/git/git commands.docx
@@ -984,7 +984,19 @@
               <w:rPr>
                 <w:lang w:val="en-US"/>
               </w:rPr>
-              <w:t>(delete history of mistakes)</w:t>
+              <w:t>(</w:t>
+            </w:r>
+            <w:r>
+              <w:rPr>
+                <w:lang w:val="en-US"/>
+              </w:rPr>
+              <w:t>commits above this one, will go in staging area</w:t>
+            </w:r>
+            <w:r>
+              <w:rPr>
+                <w:lang w:val="en-US"/>
+              </w:rPr>
+              <w:t>)</w:t>
             </w:r>
           </w:p>
         </w:tc>
@@ -1045,7 +1057,27 @@
               <w:rPr>
                 <w:lang w:val="en-US"/>
               </w:rPr>
-              <w:t xml:space="preserve">(modify project to its previous stage like to </w:t>
+              <w:t xml:space="preserve">(move all modifications from staging area to reserved </w:t>
+            </w:r>
+            <w:proofErr w:type="gramStart"/>
+            <w:r>
+              <w:rPr>
+                <w:lang w:val="en-US"/>
+              </w:rPr>
+              <w:t xml:space="preserve">area)  </w:t>
+            </w:r>
+            <w:r>
+              <w:rPr>
+                <w:lang w:val="en-US"/>
+              </w:rPr>
+              <w:t>(</w:t>
+            </w:r>
+            <w:proofErr w:type="gramEnd"/>
+            <w:r>
+              <w:rPr>
+                <w:lang w:val="en-US"/>
+              </w:rPr>
+              <w:t xml:space="preserve">modify project to its previous stage like to </w:t>
             </w:r>
             <w:proofErr w:type="spellStart"/>
             <w:r>
@@ -1071,21 +1103,7 @@
               <w:rPr>
                 <w:lang w:val="en-US"/>
               </w:rPr>
-              <w:t xml:space="preserve"> from where the mistakes </w:t>
-            </w:r>
-            <w:proofErr w:type="gramStart"/>
-            <w:r>
-              <w:rPr>
-                <w:lang w:val="en-US"/>
-              </w:rPr>
-              <w:t>happen)  (</w:t>
-            </w:r>
-            <w:proofErr w:type="gramEnd"/>
-            <w:r>
-              <w:rPr>
-                <w:lang w:val="en-US"/>
-              </w:rPr>
-              <w:t>simply we can go back in project)</w:t>
+              <w:t xml:space="preserve"> from where the mistakes happen)  (simply we can go back in project)</w:t>
             </w:r>
           </w:p>
         </w:tc>
@@ -1793,13 +1811,7 @@
               <w:rPr>
                 <w:lang w:val="en-US"/>
               </w:rPr>
-              <w:t>git push origin master</w:t>
-            </w:r>
-            <w:r>
-              <w:rPr>
-                <w:lang w:val="en-US"/>
-              </w:rPr>
-              <w:t xml:space="preserve"> -f</w:t>
+              <w:t>git push origin master -f</w:t>
             </w:r>
           </w:p>
         </w:tc>
@@ -1851,6 +1863,12 @@
                 <w:lang w:val="en-US"/>
               </w:rPr>
             </w:pPr>
+            <w:r>
+              <w:rPr>
+                <w:lang w:val="en-US"/>
+              </w:rPr>
+              <w:t>git fetch –all --prune</w:t>
+            </w:r>
           </w:p>
         </w:tc>
         <w:tc>
@@ -1877,6 +1895,28 @@
                 <w:lang w:val="en-US"/>
               </w:rPr>
             </w:pPr>
+            <w:r>
+              <w:rPr>
+                <w:lang w:val="en-US"/>
+              </w:rPr>
+              <w:t xml:space="preserve">(fetch the main branch of the actual production project to </w:t>
+            </w:r>
+            <w:proofErr w:type="spellStart"/>
+            <w:proofErr w:type="gramStart"/>
+            <w:r>
+              <w:rPr>
+                <w:lang w:val="en-US"/>
+              </w:rPr>
+              <w:t>you</w:t>
+            </w:r>
+            <w:proofErr w:type="spellEnd"/>
+            <w:proofErr w:type="gramEnd"/>
+            <w:r>
+              <w:rPr>
+                <w:lang w:val="en-US"/>
+              </w:rPr>
+              <w:t xml:space="preserve"> local directory)</w:t>
+            </w:r>
           </w:p>
         </w:tc>
       </w:tr>
@@ -1892,6 +1932,12 @@
                 <w:lang w:val="en-US"/>
               </w:rPr>
             </w:pPr>
+            <w:r>
+              <w:rPr>
+                <w:lang w:val="en-US"/>
+              </w:rPr>
+              <w:t>git reset –hard upstream/main</w:t>
+            </w:r>
           </w:p>
         </w:tc>
         <w:tc>
@@ -1918,6 +1964,12 @@
                 <w:lang w:val="en-US"/>
               </w:rPr>
             </w:pPr>
+            <w:r>
+              <w:rPr>
+                <w:lang w:val="en-US"/>
+              </w:rPr>
+              <w:t>(make the main branch of our project just like the upstream project)</w:t>
+            </w:r>
           </w:p>
         </w:tc>
       </w:tr>
@@ -1936,6 +1988,12 @@
                 <w:lang w:val="en-US"/>
               </w:rPr>
             </w:pPr>
+            <w:r>
+              <w:rPr>
+                <w:lang w:val="en-US"/>
+              </w:rPr>
+              <w:t>git pull upstream main</w:t>
+            </w:r>
           </w:p>
         </w:tc>
         <w:tc>
@@ -1962,6 +2020,12 @@
                 <w:lang w:val="en-US"/>
               </w:rPr>
             </w:pPr>
+            <w:r>
+              <w:rPr>
+                <w:lang w:val="en-US"/>
+              </w:rPr>
+              <w:t>(above two commands as single)</w:t>
+            </w:r>
           </w:p>
         </w:tc>
       </w:tr>
@@ -1974,9 +2038,58 @@
           <w:p>
             <w:pPr>
               <w:rPr>
-                <w:lang w:val="en-US"/>
-              </w:rPr>
-            </w:pPr>
+                <w:i w:val="0"/>
+                <w:iCs w:val="0"/>
+                <w:lang w:val="en-US"/>
+              </w:rPr>
+            </w:pPr>
+            <w:r>
+              <w:rPr>
+                <w:lang w:val="en-US"/>
+              </w:rPr>
+              <w:t>git rebase -</w:t>
+            </w:r>
+            <w:proofErr w:type="spellStart"/>
+            <w:r>
+              <w:rPr>
+                <w:lang w:val="en-US"/>
+              </w:rPr>
+              <w:t>i</w:t>
+            </w:r>
+            <w:proofErr w:type="spellEnd"/>
+            <w:r>
+              <w:rPr>
+                <w:lang w:val="en-US"/>
+              </w:rPr>
+              <w:t xml:space="preserve"> </w:t>
+            </w:r>
+            <w:r>
+              <w:rPr>
+                <w:lang w:val="en-US"/>
+              </w:rPr>
+              <w:t>1d66744e11</w:t>
+            </w:r>
+          </w:p>
+          <w:p>
+            <w:pPr>
+              <w:rPr>
+                <w:i w:val="0"/>
+                <w:iCs w:val="0"/>
+                <w:lang w:val="en-US"/>
+              </w:rPr>
+            </w:pPr>
+            <w:r>
+              <w:rPr>
+                <w:lang w:val="en-US"/>
+              </w:rPr>
+              <w:t>#  s</w:t>
+            </w:r>
+            <w:r>
+              <w:rPr>
+                <w:lang w:val="en-US"/>
+              </w:rPr>
+              <w:t xml:space="preserve"> </w:t>
+            </w:r>
           </w:p>
         </w:tc>
         <w:tc>
@@ -1999,6 +2112,88 @@
           <w:p>
             <w:pPr>
               <w:cnfStyle w:val="000000000000" w:firstRow="0" w:lastRow="0" w:firstColumn="0" w:lastColumn="0" w:oddVBand="0" w:evenVBand="0" w:oddHBand="0" w:evenHBand="0" w:firstRowFirstColumn="0" w:firstRowLastColumn="0" w:lastRowFirstColumn="0" w:lastRowLastColumn="0"/>
+              <w:rPr>
+                <w:lang w:val="en-US"/>
+              </w:rPr>
+            </w:pPr>
+            <w:r>
+              <w:rPr>
+                <w:lang w:val="en-US"/>
+              </w:rPr>
+              <w:t>(merge number of commits to single commit)</w:t>
+            </w:r>
+          </w:p>
+          <w:p>
+            <w:pPr>
+              <w:cnfStyle w:val="000000000000" w:firstRow="0" w:lastRow="0" w:firstColumn="0" w:lastColumn="0" w:oddVBand="0" w:evenVBand="0" w:oddHBand="0" w:evenHBand="0" w:firstRowFirstColumn="0" w:firstRowLastColumn="0" w:lastRowFirstColumn="0" w:lastRowLastColumn="0"/>
+              <w:rPr>
+                <w:lang w:val="en-US"/>
+              </w:rPr>
+            </w:pPr>
+            <w:r>
+              <w:rPr>
+                <w:lang w:val="en-US"/>
+              </w:rPr>
+              <w:t>S</w:t>
+            </w:r>
+            <w:r>
+              <w:rPr>
+                <w:lang w:val="en-US"/>
+              </w:rPr>
+              <w:t>quash</w:t>
+            </w:r>
+            <w:r>
+              <w:rPr>
+                <w:lang w:val="en-US"/>
+              </w:rPr>
+              <w:t xml:space="preserve"> (change from pick to squash to merge)</w:t>
+            </w:r>
+          </w:p>
+        </w:tc>
+      </w:tr>
+      <w:tr>
+        <w:trPr>
+          <w:cnfStyle w:val="000000100000" w:firstRow="0" w:lastRow="0" w:firstColumn="0" w:lastColumn="0" w:oddVBand="0" w:evenVBand="0" w:oddHBand="1" w:evenHBand="0" w:firstRowFirstColumn="0" w:firstRowLastColumn="0" w:lastRowFirstColumn="0" w:lastRowLastColumn="0"/>
+        </w:trPr>
+        <w:tc>
+          <w:tcPr>
+            <w:cnfStyle w:val="001000000000" w:firstRow="0" w:lastRow="0" w:firstColumn="1" w:lastColumn="0" w:oddVBand="0" w:evenVBand="0" w:oddHBand="0" w:evenHBand="0" w:firstRowFirstColumn="0" w:firstRowLastColumn="0" w:lastRowFirstColumn="0" w:lastRowLastColumn="0"/>
+            <w:tcW w:w="3005" w:type="dxa"/>
+          </w:tcPr>
+          <w:p>
+            <w:pPr>
+              <w:rPr>
+                <w:lang w:val="en-US"/>
+              </w:rPr>
+            </w:pPr>
+            <w:r>
+              <w:rPr>
+                <w:lang w:val="en-US"/>
+              </w:rPr>
+              <w:t xml:space="preserve"> </w:t>
+            </w:r>
+          </w:p>
+        </w:tc>
+        <w:tc>
+          <w:tcPr>
+            <w:tcW w:w="959" w:type="dxa"/>
+          </w:tcPr>
+          <w:p>
+            <w:pPr>
+              <w:cnfStyle w:val="000000100000" w:firstRow="0" w:lastRow="0" w:firstColumn="0" w:lastColumn="0" w:oddVBand="0" w:evenVBand="0" w:oddHBand="1" w:evenHBand="0" w:firstRowFirstColumn="0" w:firstRowLastColumn="0" w:lastRowFirstColumn="0" w:lastRowLastColumn="0"/>
+              <w:rPr>
+                <w:lang w:val="en-US"/>
+              </w:rPr>
+            </w:pPr>
+          </w:p>
+        </w:tc>
+        <w:tc>
+          <w:tcPr>
+            <w:tcW w:w="5052" w:type="dxa"/>
+          </w:tcPr>
+          <w:p>
+            <w:pPr>
+              <w:cnfStyle w:val="000000100000" w:firstRow="0" w:lastRow="0" w:firstColumn="0" w:lastColumn="0" w:oddVBand="0" w:evenVBand="0" w:oddHBand="1" w:evenHBand="0" w:firstRowFirstColumn="0" w:firstRowLastColumn="0" w:lastRowFirstColumn="0" w:lastRowLastColumn="0"/>
               <w:rPr>
                 <w:lang w:val="en-US"/>
               </w:rPr>

</xml_diff>